<commit_message>
mentioned unconsistencies and left for finishing new structure¡
</commit_message>
<xml_diff>
--- a/0_2_AlexNet/AlexNet.docx
+++ b/0_2_AlexNet/AlexNet.docx
@@ -185,6 +185,7 @@
           <w:id w:val="1310598782"/>
           <w:citation/>
         </w:sdtPr>
+        <w:sdtEndPr/>
         <w:sdtContent>
           <w:r>
             <w:fldChar w:fldCharType="begin"/>
@@ -246,6 +247,7 @@
           <w:id w:val="1369106339"/>
           <w:citation/>
         </w:sdtPr>
+        <w:sdtEndPr/>
         <w:sdtContent>
           <w:r>
             <w:fldChar w:fldCharType="begin"/>
@@ -330,6 +332,7 @@
           <w:id w:val="-1328124000"/>
           <w:citation/>
         </w:sdtPr>
+        <w:sdtEndPr/>
         <w:sdtContent>
           <w:r>
             <w:fldChar w:fldCharType="begin"/>
@@ -442,6 +445,9 @@
         <w:jc w:val="center"/>
       </w:pPr>
       <w:r>
+        <w:rPr>
+          <w:noProof/>
+        </w:rPr>
         <w:drawing>
           <wp:inline distT="0" distB="0" distL="0" distR="0" wp14:anchorId="729BFD4F" wp14:editId="5397FFCE">
             <wp:extent cx="2385848" cy="1898991"/>
@@ -530,19 +536,7 @@
           <w:rPr>
             <w:rStyle w:val="Hyperlink"/>
           </w:rPr>
-          <w:t>Hin</w:t>
-        </w:r>
-        <w:r>
-          <w:rPr>
-            <w:rStyle w:val="Hyperlink"/>
-          </w:rPr>
-          <w:t>t</w:t>
-        </w:r>
-        <w:r>
-          <w:rPr>
-            <w:rStyle w:val="Hyperlink"/>
-          </w:rPr>
-          <w:t>on and S</w:t>
+          <w:t>Hinton and S</w:t>
         </w:r>
         <w:r>
           <w:rPr>
@@ -556,6 +550,7 @@
           <w:id w:val="1502236926"/>
           <w:citation/>
         </w:sdtPr>
+        <w:sdtEndPr/>
         <w:sdtContent>
           <w:r>
             <w:fldChar w:fldCharType="begin"/>
@@ -716,6 +711,9 @@
         <w:jc w:val="center"/>
       </w:pPr>
       <w:r>
+        <w:rPr>
+          <w:noProof/>
+        </w:rPr>
         <w:drawing>
           <wp:inline distT="0" distB="0" distL="0" distR="0" wp14:anchorId="118E582F" wp14:editId="7922B6AE">
             <wp:extent cx="3237186" cy="1560144"/>
@@ -828,6 +826,9 @@
     </w:p>
     <w:p>
       <w:r>
+        <w:rPr>
+          <w:noProof/>
+        </w:rPr>
         <w:drawing>
           <wp:anchor distT="0" distB="0" distL="114300" distR="114300" simplePos="0" relativeHeight="251662336" behindDoc="0" locked="0" layoutInCell="1" allowOverlap="1" wp14:anchorId="4AA250AA" wp14:editId="0FDD1077">
             <wp:simplePos x="0" y="0"/>
@@ -950,11 +951,7 @@
         <w:t xml:space="preserve"> mimics when outputs of different models in an ensemble are averaged.</w:t>
       </w:r>
       <w:r>
-        <w:t xml:space="preserve"> </w:t>
-      </w:r>
-      <w:proofErr w:type="gramStart"/>
-      <w:r>
-        <w:t xml:space="preserve">In </w:t>
+        <w:t xml:space="preserve"> In </w:t>
       </w:r>
       <w:r>
         <w:t>my opinion</w:t>
@@ -965,7 +962,6 @@
       <w:r>
         <w:t>I</w:t>
       </w:r>
-      <w:proofErr w:type="gramEnd"/>
       <w:r>
         <w:t xml:space="preserve"> think dropout is </w:t>
       </w:r>
@@ -1085,7 +1081,7 @@
                 <v:stroke joinstyle="miter"/>
                 <v:path gradientshapeok="t" o:connecttype="rect"/>
               </v:shapetype>
-              <v:shape id="Text Box 17" o:spid="_x0000_s1026" type="#_x0000_t202" style="position:absolute;left:0;text-align:left;margin-left:256.55pt;margin-top:26pt;width:225.05pt;height:14.85pt;z-index:251664384;visibility:visible;mso-wrap-style:square;mso-width-percent:0;mso-height-percent:0;mso-wrap-distance-left:9pt;mso-wrap-distance-top:0;mso-wrap-distance-right:9pt;mso-wrap-distance-bottom:0;mso-position-horizontal:absolute;mso-position-horizontal-relative:text;mso-position-vertical:absolute;mso-position-vertical-relative:text;mso-width-percent:0;mso-height-percent:0;mso-width-relative:margin;mso-height-relative:margin;v-text-anchor:top" o:gfxdata="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" stroked="f">
+              <v:shape id="Text Box 17" o:spid="_x0000_s1026" type="#_x0000_t202" style="position:absolute;left:0;text-align:left;margin-left:256.55pt;margin-top:26pt;width:225.05pt;height:14.85pt;z-index:251664384;visibility:visible;mso-wrap-style:square;mso-width-percent:0;mso-height-percent:0;mso-wrap-distance-left:9pt;mso-wrap-distance-top:0;mso-wrap-distance-right:9pt;mso-wrap-distance-bottom:0;mso-position-horizontal:absolute;mso-position-horizontal-relative:text;mso-position-vertical:absolute;mso-position-vertical-relative:text;mso-width-percent:0;mso-height-percent:0;mso-width-relative:margin;mso-height-relative:margin;v-text-anchor:top" o:gfxdata="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" stroked="f">
                 <v:textbox inset="0,0,0,0">
                   <w:txbxContent>
                     <w:p>
@@ -1354,11 +1350,358 @@
       </w:r>
     </w:p>
     <w:p>
-      <w:r>
-        <w:t xml:space="preserve">Ongoing… </w:t>
+      <w:pPr>
+        <w:pStyle w:val="Heading3"/>
+      </w:pPr>
+      <w:r>
+        <w:t>Note</w:t>
+      </w:r>
+    </w:p>
+    <w:p>
+      <w:r>
+        <w:t>I need to make a confession at this point.</w:t>
+      </w:r>
+      <w:r>
+        <w:t xml:space="preserve"> I am not being able to follow the paper on how they construct the network. </w:t>
+      </w:r>
+      <w:r>
+        <w:t>Basically,</w:t>
+      </w:r>
+      <w:r>
+        <w:t xml:space="preserve"> if I follow the indic</w:t>
+      </w:r>
+      <w:r>
+        <w:t>ations it does not match with the</w:t>
+      </w:r>
+      <w:r>
+        <w:t xml:space="preserve"> already so famous</w:t>
+      </w:r>
+      <w:r>
+        <w:t xml:space="preserve"> figure </w:t>
+      </w:r>
+      <w:r>
+        <w:t xml:space="preserve">shown in </w:t>
+      </w:r>
+      <w:r>
+        <w:t xml:space="preserve">where the </w:t>
+      </w:r>
+      <w:r>
+        <w:t>architecture</w:t>
+      </w:r>
+      <w:r>
+        <w:t xml:space="preserve"> is shown</w:t>
+      </w:r>
+      <w:r>
+        <w:t>.</w:t>
+      </w:r>
+      <w:r>
+        <w:t xml:space="preserve"> I opened t</w:t>
+      </w:r>
+      <w:r>
+        <w:t>wo issues on Stack</w:t>
+      </w:r>
+      <w:r>
+        <w:t xml:space="preserve"> </w:t>
+      </w:r>
+      <w:r>
+        <w:t>O</w:t>
+      </w:r>
+      <w:r>
+        <w:t>verflow</w:t>
+      </w:r>
+      <w:r>
+        <w:t xml:space="preserve"> </w:t>
+      </w:r>
+      <w:hyperlink r:id="rId15" w:history="1">
+        <w:r>
+          <w:rPr>
+            <w:rStyle w:val="Hyperlink"/>
+          </w:rPr>
+          <w:t>here</w:t>
+        </w:r>
+      </w:hyperlink>
+      <w:r>
+        <w:t xml:space="preserve"> and </w:t>
+      </w:r>
+      <w:hyperlink r:id="rId16" w:history="1">
+        <w:r>
+          <w:rPr>
+            <w:rStyle w:val="Hyperlink"/>
+          </w:rPr>
+          <w:t>here</w:t>
+        </w:r>
+      </w:hyperlink>
+      <w:r>
+        <w:t xml:space="preserve"> to see if the community or you guys can help me again ! : )</w:t>
+      </w:r>
+    </w:p>
+    <w:p>
+      <w:pPr>
+        <w:keepNext/>
+        <w:spacing w:after="0"/>
+        <w:jc w:val="left"/>
+      </w:pPr>
+      <w:r>
+        <w:rPr>
+          <w:rFonts w:ascii="Times New Roman" w:eastAsia="Times New Roman" w:hAnsi="Times New Roman" w:cs="Times New Roman"/>
+          <w:sz w:val="24"/>
+        </w:rPr>
+        <w:fldChar w:fldCharType="begin"/>
+      </w:r>
+      <w:r>
+        <w:rPr>
+          <w:rFonts w:ascii="Times New Roman" w:eastAsia="Times New Roman" w:hAnsi="Times New Roman" w:cs="Times New Roman"/>
+          <w:sz w:val="24"/>
+        </w:rPr>
+        <w:instrText xml:space="preserve"> INCLUDEPICTURE "https://i.stack.imgur.com/hoXIq.png" \* MERGEFORMATINET </w:instrText>
+      </w:r>
+      <w:r>
+        <w:rPr>
+          <w:rFonts w:ascii="Times New Roman" w:eastAsia="Times New Roman" w:hAnsi="Times New Roman" w:cs="Times New Roman"/>
+          <w:sz w:val="24"/>
+        </w:rPr>
+        <w:fldChar w:fldCharType="separate"/>
+      </w:r>
+      <w:r>
+        <w:rPr>
+          <w:rFonts w:ascii="Times New Roman" w:eastAsia="Times New Roman" w:hAnsi="Times New Roman" w:cs="Times New Roman"/>
+          <w:noProof/>
+          <w:sz w:val="24"/>
+        </w:rPr>
+        <w:drawing>
+          <wp:inline distT="0" distB="0" distL="0" distR="0" wp14:anchorId="501D1041" wp14:editId="0096DCE4">
+            <wp:extent cx="5943600" cy="2057400"/>
+            <wp:effectExtent l="0" t="0" r="0" b="0"/>
+            <wp:docPr id="1" name="Picture 1" descr="enter image description here"/>
+            <wp:cNvGraphicFramePr>
+              <a:graphicFrameLocks xmlns:a="http://schemas.openxmlformats.org/drawingml/2006/main" noChangeAspect="1"/>
+            </wp:cNvGraphicFramePr>
+            <a:graphic xmlns:a="http://schemas.openxmlformats.org/drawingml/2006/main">
+              <a:graphicData uri="http://schemas.openxmlformats.org/drawingml/2006/picture">
+                <pic:pic xmlns:pic="http://schemas.openxmlformats.org/drawingml/2006/picture">
+                  <pic:nvPicPr>
+                    <pic:cNvPr id="0" name="Picture 1" descr="enter image description here"/>
+                    <pic:cNvPicPr>
+                      <a:picLocks noChangeAspect="1" noChangeArrowheads="1"/>
+                    </pic:cNvPicPr>
+                  </pic:nvPicPr>
+                  <pic:blipFill rotWithShape="1">
+                    <a:blip r:embed="rId17" cstate="print">
+                      <a:extLst>
+                        <a:ext uri="{28A0092B-C50C-407E-A947-70E740481C1C}">
+                          <a14:useLocalDpi xmlns:a14="http://schemas.microsoft.com/office/drawing/2010/main" val="0"/>
+                        </a:ext>
+                      </a:extLst>
+                    </a:blip>
+                    <a:srcRect b="31602"/>
+                    <a:stretch/>
+                  </pic:blipFill>
+                  <pic:spPr bwMode="auto">
+                    <a:xfrm>
+                      <a:off x="0" y="0"/>
+                      <a:ext cx="5943600" cy="2057400"/>
+                    </a:xfrm>
+                    <a:prstGeom prst="rect">
+                      <a:avLst/>
+                    </a:prstGeom>
+                    <a:noFill/>
+                    <a:ln>
+                      <a:noFill/>
+                    </a:ln>
+                    <a:extLst>
+                      <a:ext uri="{53640926-AAD7-44D8-BBD7-CCE9431645EC}">
+                        <a14:shadowObscured xmlns:a14="http://schemas.microsoft.com/office/drawing/2010/main"/>
+                      </a:ext>
+                    </a:extLst>
+                  </pic:spPr>
+                </pic:pic>
+              </a:graphicData>
+            </a:graphic>
+          </wp:inline>
+        </w:drawing>
+      </w:r>
+      <w:r>
+        <w:rPr>
+          <w:rFonts w:ascii="Times New Roman" w:eastAsia="Times New Roman" w:hAnsi="Times New Roman" w:cs="Times New Roman"/>
+          <w:sz w:val="24"/>
+        </w:rPr>
+        <w:fldChar w:fldCharType="end"/>
+      </w:r>
+    </w:p>
+    <w:p>
+      <w:pPr>
+        <w:pStyle w:val="Caption"/>
+        <w:jc w:val="center"/>
+        <w:rPr>
+          <w:rFonts w:ascii="Times New Roman" w:eastAsia="Times New Roman" w:hAnsi="Times New Roman" w:cs="Times New Roman"/>
+          <w:sz w:val="24"/>
+        </w:rPr>
+      </w:pPr>
+      <w:r>
+        <w:t xml:space="preserve">Figure </w:t>
+      </w:r>
+      <w:r>
+        <w:fldChar w:fldCharType="begin"/>
+      </w:r>
+      <w:r>
+        <w:instrText xml:space="preserve"> SEQ Figure \* ARABIC </w:instrText>
+      </w:r>
+      <w:r>
+        <w:fldChar w:fldCharType="separate"/>
+      </w:r>
+      <w:r>
+        <w:rPr>
+          <w:noProof/>
+        </w:rPr>
+        <w:t>4</w:t>
+      </w:r>
+      <w:r>
+        <w:fldChar w:fldCharType="end"/>
+      </w:r>
+      <w:r>
+        <w:t>. Architecture of the AlexNet efficiently spli</w:t>
+      </w:r>
+      <w:r>
+        <w:t>t</w:t>
+      </w:r>
+      <w:r>
+        <w:t xml:space="preserve"> into 2 GPU</w:t>
+      </w:r>
+      <w:r>
+        <w:t xml:space="preserve"> (up and down)</w:t>
+      </w:r>
+      <w:r>
+        <w:t>s.</w:t>
+      </w:r>
+    </w:p>
+    <w:p>
+      <w:pPr>
+        <w:rPr>
+          <w:bCs/>
+        </w:rPr>
+      </w:pPr>
+      <w:r>
+        <w:t>How</w:t>
+      </w:r>
+      <w:r>
+        <w:t xml:space="preserve">ever, there is a next publication by </w:t>
+      </w:r>
+      <w:r>
+        <w:t xml:space="preserve">the same author </w:t>
+      </w:r>
+      <w:hyperlink r:id="rId18" w:history="1">
+        <w:r>
+          <w:rPr>
+            <w:rStyle w:val="Hyperlink"/>
+          </w:rPr>
+          <w:t>Alex</w:t>
+        </w:r>
+        <w:r>
+          <w:rPr>
+            <w:rStyle w:val="Hyperlink"/>
+          </w:rPr>
+          <w:t xml:space="preserve"> </w:t>
+        </w:r>
+        <w:r>
+          <w:rPr>
+            <w:rStyle w:val="Hyperlink"/>
+            <w:bCs/>
+          </w:rPr>
+          <w:t>Krizhevsky</w:t>
+        </w:r>
+      </w:hyperlink>
+      <w:r>
+        <w:rPr>
+          <w:bCs/>
+        </w:rPr>
+        <w:t xml:space="preserve"> </w:t>
+      </w:r>
+      <w:sdt>
+        <w:sdtPr>
+          <w:rPr>
+            <w:bCs/>
+          </w:rPr>
+          <w:id w:val="-1342154417"/>
+          <w:citation/>
+        </w:sdtPr>
+        <w:sdtContent>
+          <w:r>
+            <w:rPr>
+              <w:bCs/>
+            </w:rPr>
+            <w:fldChar w:fldCharType="begin"/>
+          </w:r>
+          <w:r>
+            <w:rPr>
+              <w:bCs/>
+            </w:rPr>
+            <w:instrText xml:space="preserve"> CITATION Kri14 \l 3082 </w:instrText>
+          </w:r>
+          <w:r>
+            <w:rPr>
+              <w:bCs/>
+            </w:rPr>
+            <w:fldChar w:fldCharType="separate"/>
+          </w:r>
+          <w:r>
+            <w:rPr>
+              <w:noProof/>
+            </w:rPr>
+            <w:t>[5]</w:t>
+          </w:r>
+          <w:r>
+            <w:rPr>
+              <w:bCs/>
+            </w:rPr>
+            <w:fldChar w:fldCharType="end"/>
+          </w:r>
+        </w:sdtContent>
+      </w:sdt>
+      <w:r>
+        <w:rPr>
+          <w:bCs/>
+        </w:rPr>
+        <w:t xml:space="preserve"> </w:t>
+      </w:r>
+      <w:r>
+        <w:rPr>
+          <w:bCs/>
+        </w:rPr>
+        <w:t>where uses a completely new structure</w:t>
+      </w:r>
+      <w:r>
+        <w:rPr>
+          <w:bCs/>
+        </w:rPr>
+        <w:t xml:space="preserve"> that matches the PyTorch official implementation. Therefore, we will fol</w:t>
+      </w:r>
+      <w:r>
+        <w:rPr>
+          <w:bCs/>
+        </w:rPr>
+        <w:t>low this optimized version here.</w:t>
+      </w:r>
+    </w:p>
+    <w:p>
+      <w:pPr>
+        <w:pStyle w:val="Heading3"/>
+        <w:rPr>
+          <w:rFonts w:eastAsiaTheme="minorHAnsi"/>
+        </w:rPr>
+      </w:pPr>
+      <w:r>
+        <w:rPr>
+          <w:rFonts w:eastAsiaTheme="minorHAnsi"/>
+        </w:rPr>
+        <w:t>Optimized Structure</w:t>
       </w:r>
       <w:bookmarkStart w:id="4" w:name="_GoBack"/>
       <w:bookmarkEnd w:id="4"/>
+    </w:p>
+    <w:p>
+      <w:r>
+        <w:t xml:space="preserve">Ongoing… </w:t>
+      </w:r>
     </w:p>
     <w:p>
       <w:pPr>
@@ -1895,35 +2238,29 @@
         <w:t>12</w:t>
       </w:r>
       <w:r>
-        <w:t xml:space="preserve"> competition (</w:t>
-      </w:r>
-      <w:r>
-        <w:t>VALIDATION</w:t>
-      </w:r>
-      <w:r>
-        <w:t xml:space="preserve"> SET)</w:t>
+        <w:t xml:space="preserve"> competition (VALIDATION SET)</w:t>
       </w:r>
     </w:p>
     <w:tbl>
       <w:tblPr>
         <w:tblStyle w:val="TableGrid"/>
-        <w:tblW w:w="0" w:type="auto"/>
+        <w:tblW w:w="9369" w:type="dxa"/>
         <w:jc w:val="center"/>
         <w:tblLook w:val="04A0" w:firstRow="1" w:lastRow="0" w:firstColumn="1" w:lastColumn="0" w:noHBand="0" w:noVBand="1"/>
       </w:tblPr>
       <w:tblGrid>
-        <w:gridCol w:w="3110"/>
-        <w:gridCol w:w="3110"/>
-        <w:gridCol w:w="3110"/>
+        <w:gridCol w:w="3123"/>
+        <w:gridCol w:w="3123"/>
+        <w:gridCol w:w="3123"/>
       </w:tblGrid>
       <w:tr>
         <w:trPr>
-          <w:trHeight w:val="432"/>
+          <w:trHeight w:val="460"/>
           <w:jc w:val="center"/>
         </w:trPr>
         <w:tc>
           <w:tcPr>
-            <w:tcW w:w="3110" w:type="dxa"/>
+            <w:tcW w:w="3123" w:type="dxa"/>
             <w:tcBorders>
               <w:top w:val="double" w:sz="4" w:space="0" w:color="auto"/>
               <w:left w:val="double" w:sz="4" w:space="0" w:color="auto"/>
@@ -1949,7 +2286,7 @@
         </w:tc>
         <w:tc>
           <w:tcPr>
-            <w:tcW w:w="3110" w:type="dxa"/>
+            <w:tcW w:w="3123" w:type="dxa"/>
             <w:tcBorders>
               <w:top w:val="double" w:sz="4" w:space="0" w:color="auto"/>
               <w:bottom w:val="double" w:sz="4" w:space="0" w:color="auto"/>
@@ -1974,7 +2311,7 @@
         </w:tc>
         <w:tc>
           <w:tcPr>
-            <w:tcW w:w="3110" w:type="dxa"/>
+            <w:tcW w:w="3123" w:type="dxa"/>
             <w:tcBorders>
               <w:top w:val="double" w:sz="4" w:space="0" w:color="auto"/>
               <w:bottom w:val="double" w:sz="4" w:space="0" w:color="auto"/>
@@ -2001,12 +2338,12 @@
       </w:tr>
       <w:tr>
         <w:trPr>
-          <w:trHeight w:val="432"/>
+          <w:trHeight w:val="460"/>
           <w:jc w:val="center"/>
         </w:trPr>
         <w:tc>
           <w:tcPr>
-            <w:tcW w:w="3110" w:type="dxa"/>
+            <w:tcW w:w="3123" w:type="dxa"/>
             <w:tcBorders>
               <w:top w:val="double" w:sz="4" w:space="0" w:color="auto"/>
               <w:left w:val="double" w:sz="4" w:space="0" w:color="auto"/>
@@ -2025,7 +2362,7 @@
         </w:tc>
         <w:tc>
           <w:tcPr>
-            <w:tcW w:w="3110" w:type="dxa"/>
+            <w:tcW w:w="3123" w:type="dxa"/>
             <w:tcBorders>
               <w:top w:val="double" w:sz="4" w:space="0" w:color="auto"/>
             </w:tcBorders>
@@ -2049,7 +2386,7 @@
         </w:tc>
         <w:tc>
           <w:tcPr>
-            <w:tcW w:w="3110" w:type="dxa"/>
+            <w:tcW w:w="3123" w:type="dxa"/>
             <w:tcBorders>
               <w:top w:val="double" w:sz="4" w:space="0" w:color="auto"/>
               <w:right w:val="double" w:sz="4" w:space="0" w:color="auto"/>
@@ -2072,12 +2409,12 @@
       </w:tr>
       <w:tr>
         <w:trPr>
-          <w:trHeight w:val="432"/>
+          <w:trHeight w:val="460"/>
           <w:jc w:val="center"/>
         </w:trPr>
         <w:tc>
           <w:tcPr>
-            <w:tcW w:w="3110" w:type="dxa"/>
+            <w:tcW w:w="3123" w:type="dxa"/>
             <w:tcBorders>
               <w:left w:val="double" w:sz="4" w:space="0" w:color="auto"/>
             </w:tcBorders>
@@ -2098,7 +2435,7 @@
         </w:tc>
         <w:tc>
           <w:tcPr>
-            <w:tcW w:w="3110" w:type="dxa"/>
+            <w:tcW w:w="3123" w:type="dxa"/>
             <w:vAlign w:val="center"/>
           </w:tcPr>
           <w:p>
@@ -2122,7 +2459,7 @@
         </w:tc>
         <w:tc>
           <w:tcPr>
-            <w:tcW w:w="3110" w:type="dxa"/>
+            <w:tcW w:w="3123" w:type="dxa"/>
             <w:tcBorders>
               <w:right w:val="double" w:sz="4" w:space="0" w:color="auto"/>
             </w:tcBorders>
@@ -2150,12 +2487,12 @@
       </w:tr>
       <w:tr>
         <w:trPr>
-          <w:trHeight w:val="432"/>
+          <w:trHeight w:val="460"/>
           <w:jc w:val="center"/>
         </w:trPr>
         <w:tc>
           <w:tcPr>
-            <w:tcW w:w="3110" w:type="dxa"/>
+            <w:tcW w:w="3123" w:type="dxa"/>
             <w:tcBorders>
               <w:left w:val="double" w:sz="4" w:space="0" w:color="auto"/>
               <w:bottom w:val="double" w:sz="4" w:space="0" w:color="auto"/>
@@ -2174,7 +2511,7 @@
         </w:tc>
         <w:tc>
           <w:tcPr>
-            <w:tcW w:w="3110" w:type="dxa"/>
+            <w:tcW w:w="3123" w:type="dxa"/>
             <w:tcBorders>
               <w:bottom w:val="double" w:sz="4" w:space="0" w:color="auto"/>
             </w:tcBorders>
@@ -2204,7 +2541,7 @@
         </w:tc>
         <w:tc>
           <w:tcPr>
-            <w:tcW w:w="3110" w:type="dxa"/>
+            <w:tcW w:w="3123" w:type="dxa"/>
             <w:tcBorders>
               <w:bottom w:val="double" w:sz="4" w:space="0" w:color="auto"/>
               <w:right w:val="double" w:sz="4" w:space="0" w:color="auto"/>
@@ -2238,15 +2575,7 @@
     <w:p/>
     <w:p>
       <w:r>
-        <w:t xml:space="preserve">Where 5 CNNs simply means averaging the output of 5 same </w:t>
-      </w:r>
-      <w:proofErr w:type="gramStart"/>
-      <w:r>
-        <w:t>models</w:t>
-      </w:r>
-      <w:proofErr w:type="gramEnd"/>
-      <w:r>
-        <w:t xml:space="preserve"> </w:t>
+        <w:t xml:space="preserve">Where 5 CNNs simply means averaging the output of 5 same models </w:t>
       </w:r>
       <w:r>
         <w:t xml:space="preserve">architectures but after all the randomness of the training </w:t>
@@ -2330,7 +2659,7 @@
               </w:tblGrid>
               <w:tr>
                 <w:trPr>
-                  <w:divId w:val="758986766"/>
+                  <w:divId w:val="921067349"/>
                   <w:tblCellSpacing w:w="15" w:type="dxa"/>
                 </w:trPr>
                 <w:tc>
@@ -2377,7 +2706,7 @@
               </w:tr>
               <w:tr>
                 <w:trPr>
-                  <w:divId w:val="758986766"/>
+                  <w:divId w:val="921067349"/>
                   <w:tblCellSpacing w:w="15" w:type="dxa"/>
                 </w:trPr>
                 <w:tc>
@@ -2423,7 +2752,7 @@
               </w:tr>
               <w:tr>
                 <w:trPr>
-                  <w:divId w:val="758986766"/>
+                  <w:divId w:val="921067349"/>
                   <w:tblCellSpacing w:w="15" w:type="dxa"/>
                 </w:trPr>
                 <w:tc>
@@ -2469,7 +2798,7 @@
               </w:tr>
               <w:tr>
                 <w:trPr>
-                  <w:divId w:val="758986766"/>
+                  <w:divId w:val="921067349"/>
                   <w:tblCellSpacing w:w="15" w:type="dxa"/>
                 </w:trPr>
                 <w:tc>
@@ -2515,7 +2844,7 @@
               </w:tr>
               <w:tr>
                 <w:trPr>
-                  <w:divId w:val="758986766"/>
+                  <w:divId w:val="921067349"/>
                   <w:tblCellSpacing w:w="15" w:type="dxa"/>
                 </w:trPr>
                 <w:tc>
@@ -2535,6 +2864,52 @@
                         <w:noProof/>
                       </w:rPr>
                       <w:t xml:space="preserve">[5] </w:t>
+                    </w:r>
+                  </w:p>
+                </w:tc>
+                <w:tc>
+                  <w:tcPr>
+                    <w:tcW w:w="0" w:type="auto"/>
+                    <w:hideMark/>
+                  </w:tcPr>
+                  <w:p>
+                    <w:pPr>
+                      <w:pStyle w:val="Bibliography"/>
+                      <w:rPr>
+                        <w:noProof/>
+                      </w:rPr>
+                    </w:pPr>
+                    <w:r>
+                      <w:rPr>
+                        <w:noProof/>
+                      </w:rPr>
+                      <w:t xml:space="preserve">A. Krizhevsky, One weird trick for parallelizing convolutional neural networks, 2014. </w:t>
+                    </w:r>
+                  </w:p>
+                </w:tc>
+              </w:tr>
+              <w:tr>
+                <w:trPr>
+                  <w:divId w:val="921067349"/>
+                  <w:tblCellSpacing w:w="15" w:type="dxa"/>
+                </w:trPr>
+                <w:tc>
+                  <w:tcPr>
+                    <w:tcW w:w="50" w:type="pct"/>
+                    <w:hideMark/>
+                  </w:tcPr>
+                  <w:p>
+                    <w:pPr>
+                      <w:pStyle w:val="Bibliography"/>
+                      <w:rPr>
+                        <w:noProof/>
+                      </w:rPr>
+                    </w:pPr>
+                    <w:r>
+                      <w:rPr>
+                        <w:noProof/>
+                      </w:rPr>
+                      <w:t xml:space="preserve">[6] </w:t>
                     </w:r>
                   </w:p>
                 </w:tc>
@@ -2576,7 +2951,7 @@
             </w:tbl>
             <w:p>
               <w:pPr>
-                <w:divId w:val="758986766"/>
+                <w:divId w:val="921067349"/>
                 <w:rPr>
                   <w:rFonts w:eastAsia="Times New Roman"/>
                   <w:noProof/>
@@ -3442,7 +3817,6 @@
   <w:style w:type="character" w:default="1" w:styleId="DefaultParagraphFont">
     <w:name w:val="Default Paragraph Font"/>
     <w:uiPriority w:val="1"/>
-    <w:semiHidden/>
     <w:unhideWhenUsed/>
   </w:style>
   <w:style w:type="table" w:default="1" w:styleId="TableNormal">
@@ -4079,7 +4453,7 @@
       </b:Author>
     </b:Author>
     <b:ConferenceName>CVPR</b:ConferenceName>
-    <b:RefOrder>5</b:RefOrder>
+    <b:RefOrder>6</b:RefOrder>
   </b:Source>
   <b:Source>
     <b:Tag>Kri12</b:Tag>
@@ -4188,11 +4562,29 @@
     </b:Author>
     <b:RefOrder>4</b:RefOrder>
   </b:Source>
+  <b:Source>
+    <b:Tag>Kri14</b:Tag>
+    <b:SourceType>Book</b:SourceType>
+    <b:Guid>{B41DEFF8-C1CC-9741-953B-4861AE17D8AC}</b:Guid>
+    <b:Title>One weird trick for parallelizing convolutional neural networks</b:Title>
+    <b:Year>2014</b:Year>
+    <b:Author>
+      <b:Author>
+        <b:NameList>
+          <b:Person>
+            <b:Last>Krizhevsky</b:Last>
+            <b:First>Alex </b:First>
+          </b:Person>
+        </b:NameList>
+      </b:Author>
+    </b:Author>
+    <b:RefOrder>5</b:RefOrder>
+  </b:Source>
 </b:Sources>
 </file>
 
 <file path=customXml/itemProps1.xml><?xml version="1.0" encoding="utf-8"?>
-<ds:datastoreItem xmlns:ds="http://schemas.openxmlformats.org/officeDocument/2006/customXml" ds:itemID="{D55EBF32-1E6C-8749-A440-244C5DAF16F6}">
+<ds:datastoreItem xmlns:ds="http://schemas.openxmlformats.org/officeDocument/2006/customXml" ds:itemID="{56C0FCF8-BF7B-0540-945D-8FEAEC4E37D3}">
   <ds:schemaRefs>
     <ds:schemaRef ds:uri="http://schemas.openxmlformats.org/officeDocument/2006/bibliography"/>
   </ds:schemaRefs>

</xml_diff>